<commit_message>
need to brush up
</commit_message>
<xml_diff>
--- a/Exam70-461Prep/Exam_70-461PrepQuestions.docx
+++ b/Exam70-461Prep/Exam_70-461PrepQuestions.docx
@@ -8,12 +8,80 @@
       </w:r>
     </w:p>
     <w:p>
+      <w:pPr>
+        <w:rPr>
+          <w:b/>
+        </w:rPr>
+      </w:pPr>
       <w:r>
         <w:rPr>
           <w:b/>
         </w:rPr>
         <w:t xml:space="preserve">Chapter 1: Lesson Review </w:t>
       </w:r>
+    </w:p>
+    <w:p>
+      <w:pPr>
+        <w:rPr>
+          <w:b/>
+        </w:rPr>
+      </w:pPr>
+      <w:r>
+        <w:rPr>
+          <w:b/>
+        </w:rPr>
+        <w:t xml:space="preserve">Overview: </w:t>
+      </w:r>
+    </w:p>
+    <w:p>
+      <w:pPr>
+        <w:pStyle w:val="ListParagraph"/>
+        <w:numPr>
+          <w:ilvl w:val="0"/>
+          <w:numId w:val="7"/>
+        </w:numPr>
+      </w:pPr>
+      <w:r>
+        <w:t xml:space="preserve">Relational model is based on these mathematical branches: set theory &amp; predicate logic </w:t>
+      </w:r>
+    </w:p>
+    <w:p>
+      <w:pPr>
+        <w:pStyle w:val="ListParagraph"/>
+        <w:numPr>
+          <w:ilvl w:val="0"/>
+          <w:numId w:val="7"/>
+        </w:numPr>
+      </w:pPr>
+      <w:r>
+        <w:t xml:space="preserve">Difference between SQL &amp; T-SQL : SQL = standard / T-SQL = dialect and extension of SQL that Microsoft implements in its RDBMS—SQL Server </w:t>
+      </w:r>
+    </w:p>
+    <w:p>
+      <w:pPr>
+        <w:pStyle w:val="ListParagraph"/>
+        <w:numPr>
+          <w:ilvl w:val="0"/>
+          <w:numId w:val="7"/>
+        </w:numPr>
+      </w:pPr>
+      <w:r>
+        <w:t xml:space="preserve">It is incorrect to use “field” and “record” to refer to columns &amp; rows b/c “field” and “record” describe physical things, whereas columns and rows are logical elements of a table </w:t>
+      </w:r>
+    </w:p>
+    <w:p>
+      <w:pPr>
+        <w:pStyle w:val="ListParagraph"/>
+        <w:numPr>
+          <w:ilvl w:val="0"/>
+          <w:numId w:val="7"/>
+        </w:numPr>
+      </w:pPr>
+      <w:r>
+        <w:t xml:space="preserve">“Null value” is incorrect because it isn’t a value – it’s a mark for a missing value </w:t>
+      </w:r>
+      <w:bookmarkStart w:id="0" w:name="_GoBack"/>
+      <w:bookmarkEnd w:id="0"/>
     </w:p>
     <w:p>
       <w:pPr>
@@ -157,8 +225,6 @@
       <w:r>
         <w:t xml:space="preserve">SQL is the standard language and T-SQL is the dialect in Microsoft SQL Server </w:t>
       </w:r>
-      <w:bookmarkStart w:id="0" w:name="_GoBack"/>
-      <w:bookmarkEnd w:id="0"/>
     </w:p>
     <w:sectPr>
       <w:pgSz w:w="12240" w:h="15840"/>
@@ -375,6 +441,119 @@
     </w:lvl>
   </w:abstractNum>
   <w:abstractNum w:abstractNumId="2" w15:restartNumberingAfterBreak="0">
+    <w:nsid w:val="2A2B6835"/>
+    <w:multiLevelType w:val="hybridMultilevel"/>
+    <w:tmpl w:val="3398C026"/>
+    <w:lvl w:ilvl="0" w:tplc="04090001">
+      <w:start w:val="1"/>
+      <w:numFmt w:val="bullet"/>
+      <w:lvlText w:val=""/>
+      <w:lvlJc w:val="left"/>
+      <w:pPr>
+        <w:ind w:left="720" w:hanging="360"/>
+      </w:pPr>
+      <w:rPr>
+        <w:rFonts w:ascii="Symbol" w:hAnsi="Symbol" w:hint="default"/>
+      </w:rPr>
+    </w:lvl>
+    <w:lvl w:ilvl="1" w:tplc="04090003" w:tentative="1">
+      <w:start w:val="1"/>
+      <w:numFmt w:val="bullet"/>
+      <w:lvlText w:val="o"/>
+      <w:lvlJc w:val="left"/>
+      <w:pPr>
+        <w:ind w:left="1440" w:hanging="360"/>
+      </w:pPr>
+      <w:rPr>
+        <w:rFonts w:ascii="Courier New" w:hAnsi="Courier New" w:cs="Courier New" w:hint="default"/>
+      </w:rPr>
+    </w:lvl>
+    <w:lvl w:ilvl="2" w:tplc="04090005" w:tentative="1">
+      <w:start w:val="1"/>
+      <w:numFmt w:val="bullet"/>
+      <w:lvlText w:val=""/>
+      <w:lvlJc w:val="left"/>
+      <w:pPr>
+        <w:ind w:left="2160" w:hanging="360"/>
+      </w:pPr>
+      <w:rPr>
+        <w:rFonts w:ascii="Wingdings" w:hAnsi="Wingdings" w:hint="default"/>
+      </w:rPr>
+    </w:lvl>
+    <w:lvl w:ilvl="3" w:tplc="04090001" w:tentative="1">
+      <w:start w:val="1"/>
+      <w:numFmt w:val="bullet"/>
+      <w:lvlText w:val=""/>
+      <w:lvlJc w:val="left"/>
+      <w:pPr>
+        <w:ind w:left="2880" w:hanging="360"/>
+      </w:pPr>
+      <w:rPr>
+        <w:rFonts w:ascii="Symbol" w:hAnsi="Symbol" w:hint="default"/>
+      </w:rPr>
+    </w:lvl>
+    <w:lvl w:ilvl="4" w:tplc="04090003" w:tentative="1">
+      <w:start w:val="1"/>
+      <w:numFmt w:val="bullet"/>
+      <w:lvlText w:val="o"/>
+      <w:lvlJc w:val="left"/>
+      <w:pPr>
+        <w:ind w:left="3600" w:hanging="360"/>
+      </w:pPr>
+      <w:rPr>
+        <w:rFonts w:ascii="Courier New" w:hAnsi="Courier New" w:cs="Courier New" w:hint="default"/>
+      </w:rPr>
+    </w:lvl>
+    <w:lvl w:ilvl="5" w:tplc="04090005" w:tentative="1">
+      <w:start w:val="1"/>
+      <w:numFmt w:val="bullet"/>
+      <w:lvlText w:val=""/>
+      <w:lvlJc w:val="left"/>
+      <w:pPr>
+        <w:ind w:left="4320" w:hanging="360"/>
+      </w:pPr>
+      <w:rPr>
+        <w:rFonts w:ascii="Wingdings" w:hAnsi="Wingdings" w:hint="default"/>
+      </w:rPr>
+    </w:lvl>
+    <w:lvl w:ilvl="6" w:tplc="04090001" w:tentative="1">
+      <w:start w:val="1"/>
+      <w:numFmt w:val="bullet"/>
+      <w:lvlText w:val=""/>
+      <w:lvlJc w:val="left"/>
+      <w:pPr>
+        <w:ind w:left="5040" w:hanging="360"/>
+      </w:pPr>
+      <w:rPr>
+        <w:rFonts w:ascii="Symbol" w:hAnsi="Symbol" w:hint="default"/>
+      </w:rPr>
+    </w:lvl>
+    <w:lvl w:ilvl="7" w:tplc="04090003" w:tentative="1">
+      <w:start w:val="1"/>
+      <w:numFmt w:val="bullet"/>
+      <w:lvlText w:val="o"/>
+      <w:lvlJc w:val="left"/>
+      <w:pPr>
+        <w:ind w:left="5760" w:hanging="360"/>
+      </w:pPr>
+      <w:rPr>
+        <w:rFonts w:ascii="Courier New" w:hAnsi="Courier New" w:cs="Courier New" w:hint="default"/>
+      </w:rPr>
+    </w:lvl>
+    <w:lvl w:ilvl="8" w:tplc="04090005" w:tentative="1">
+      <w:start w:val="1"/>
+      <w:numFmt w:val="bullet"/>
+      <w:lvlText w:val=""/>
+      <w:lvlJc w:val="left"/>
+      <w:pPr>
+        <w:ind w:left="6480" w:hanging="360"/>
+      </w:pPr>
+      <w:rPr>
+        <w:rFonts w:ascii="Wingdings" w:hAnsi="Wingdings" w:hint="default"/>
+      </w:rPr>
+    </w:lvl>
+  </w:abstractNum>
+  <w:abstractNum w:abstractNumId="3" w15:restartNumberingAfterBreak="0">
     <w:nsid w:val="3AB85D12"/>
     <w:multiLevelType w:val="hybridMultilevel"/>
     <w:tmpl w:val="7D00E0EE"/>
@@ -487,7 +666,7 @@
       </w:rPr>
     </w:lvl>
   </w:abstractNum>
-  <w:abstractNum w:abstractNumId="3" w15:restartNumberingAfterBreak="0">
+  <w:abstractNum w:abstractNumId="4" w15:restartNumberingAfterBreak="0">
     <w:nsid w:val="4478667D"/>
     <w:multiLevelType w:val="hybridMultilevel"/>
     <w:tmpl w:val="1A7C4D68"/>
@@ -600,7 +779,7 @@
       </w:rPr>
     </w:lvl>
   </w:abstractNum>
-  <w:abstractNum w:abstractNumId="4" w15:restartNumberingAfterBreak="0">
+  <w:abstractNum w:abstractNumId="5" w15:restartNumberingAfterBreak="0">
     <w:nsid w:val="53471695"/>
     <w:multiLevelType w:val="hybridMultilevel"/>
     <w:tmpl w:val="FFBC829A"/>
@@ -713,7 +892,7 @@
       </w:rPr>
     </w:lvl>
   </w:abstractNum>
-  <w:abstractNum w:abstractNumId="5" w15:restartNumberingAfterBreak="0">
+  <w:abstractNum w:abstractNumId="6" w15:restartNumberingAfterBreak="0">
     <w:nsid w:val="60265046"/>
     <w:multiLevelType w:val="hybridMultilevel"/>
     <w:tmpl w:val="E4F63E24"/>
@@ -830,19 +1009,22 @@
     <w:abstractNumId w:val="0"/>
   </w:num>
   <w:num w:numId="2">
+    <w:abstractNumId w:val="4"/>
+  </w:num>
+  <w:num w:numId="3">
+    <w:abstractNumId w:val="6"/>
+  </w:num>
+  <w:num w:numId="4">
     <w:abstractNumId w:val="3"/>
   </w:num>
-  <w:num w:numId="3">
+  <w:num w:numId="5">
     <w:abstractNumId w:val="5"/>
-  </w:num>
-  <w:num w:numId="4">
-    <w:abstractNumId w:val="2"/>
-  </w:num>
-  <w:num w:numId="5">
-    <w:abstractNumId w:val="4"/>
   </w:num>
   <w:num w:numId="6">
     <w:abstractNumId w:val="1"/>
+  </w:num>
+  <w:num w:numId="7">
+    <w:abstractNumId w:val="2"/>
   </w:num>
 </w:numbering>
 </file>

</xml_diff>